<commit_message>
updated for 5min comparison
</commit_message>
<xml_diff>
--- a/0_docs/VCWG-EP-Bypassing.docx
+++ b/0_docs/VCWG-EP-Bypassing.docx
@@ -12,15 +12,7 @@
     </w:p>
     <w:p>
       <w:r>
-        <w:t xml:space="preserve">The input </w:t>
-      </w:r>
-      <w:proofErr w:type="spellStart"/>
-      <w:r>
-        <w:t>epw</w:t>
-      </w:r>
-      <w:proofErr w:type="spellEnd"/>
-      <w:r>
-        <w:t xml:space="preserve"> is: </w:t>
+        <w:t xml:space="preserve">The input epw is: </w:t>
       </w:r>
     </w:p>
     <w:p>
@@ -43,15 +35,7 @@
     </w:p>
     <w:p>
       <w:r>
-        <w:t xml:space="preserve">UWG and VCWG may not receive preferential consideration in the building performance validation. They'll assume the building model is fine </w:t>
-      </w:r>
-      <w:proofErr w:type="gramStart"/>
-      <w:r>
-        <w:t>as long as</w:t>
-      </w:r>
-      <w:proofErr w:type="gramEnd"/>
-      <w:r>
-        <w:t xml:space="preserve"> the expected canyon temperature matches.</w:t>
+        <w:t>UWG and VCWG may not receive preferential consideration in the building performance validation. They'll assume the building model is fine as long as the expected canyon temperature matches.</w:t>
       </w:r>
     </w:p>
     <w:p>
@@ -134,21 +118,7 @@
         <w:rPr>
           <w:rFonts w:cs="Times New Roman"/>
         </w:rPr>
-        <w:t>(</w:t>
-      </w:r>
-      <w:proofErr w:type="spellStart"/>
-      <w:r>
-        <w:rPr>
-          <w:rFonts w:cs="Times New Roman"/>
-        </w:rPr>
-        <w:t>Rotach</w:t>
-      </w:r>
-      <w:proofErr w:type="spellEnd"/>
-      <w:r>
-        <w:rPr>
-          <w:rFonts w:cs="Times New Roman"/>
-        </w:rPr>
-        <w:t xml:space="preserve"> et al., 2005)</w:t>
+        <w:t>(Rotach et al., 2005)</w:t>
       </w:r>
       <w:r>
         <w:fldChar w:fldCharType="end"/>
@@ -203,6 +173,81 @@
         <w:pStyle w:val="Heading2"/>
       </w:pPr>
       <w:r>
+        <w:t xml:space="preserve">Building performance related validation </w:t>
+      </w:r>
+    </w:p>
+    <w:p>
+      <w:pPr>
+        <w:pStyle w:val="Heading3"/>
+      </w:pPr>
+      <w:r>
+        <w:t>Inclusion of a Drag Approach</w:t>
+      </w:r>
+    </w:p>
+    <w:p>
+      <w:r>
+        <w:t>Wind, air temperature,</w:t>
+      </w:r>
+      <w:r>
+        <w:t xml:space="preserve"> momentum exchange, turbulent exchange of heat</w:t>
+      </w:r>
+      <w:r>
+        <w:t>, surface energy balance</w:t>
+      </w:r>
+    </w:p>
+    <w:p>
+      <w:pPr>
+        <w:pStyle w:val="Heading3"/>
+      </w:pPr>
+      <w:r>
+        <w:t>BEM-TEB</w:t>
+      </w:r>
+    </w:p>
+    <w:p>
+      <w:r>
+        <w:drawing>
+          <wp:inline distT="0" distB="0" distL="0" distR="0" wp14:anchorId="32CA40C3" wp14:editId="56E53C0F">
+            <wp:extent cx="5943600" cy="3883025"/>
+            <wp:effectExtent l="0" t="0" r="0" b="3175"/>
+            <wp:docPr id="2" name="Picture 2" descr="Table&#10;&#10;Description automatically generated with medium confidence"/>
+            <wp:cNvGraphicFramePr>
+              <a:graphicFrameLocks xmlns:a="http://schemas.openxmlformats.org/drawingml/2006/main" noChangeAspect="1"/>
+            </wp:cNvGraphicFramePr>
+            <a:graphic xmlns:a="http://schemas.openxmlformats.org/drawingml/2006/main">
+              <a:graphicData uri="http://schemas.openxmlformats.org/drawingml/2006/picture">
+                <pic:pic xmlns:pic="http://schemas.openxmlformats.org/drawingml/2006/picture">
+                  <pic:nvPicPr>
+                    <pic:cNvPr id="2" name="Picture 2" descr="Table&#10;&#10;Description automatically generated with medium confidence"/>
+                    <pic:cNvPicPr/>
+                  </pic:nvPicPr>
+                  <pic:blipFill>
+                    <a:blip r:embed="rId5"/>
+                    <a:stretch>
+                      <a:fillRect/>
+                    </a:stretch>
+                  </pic:blipFill>
+                  <pic:spPr>
+                    <a:xfrm>
+                      <a:off x="0" y="0"/>
+                      <a:ext cx="5943600" cy="3883025"/>
+                    </a:xfrm>
+                    <a:prstGeom prst="rect">
+                      <a:avLst/>
+                    </a:prstGeom>
+                  </pic:spPr>
+                </pic:pic>
+              </a:graphicData>
+            </a:graphic>
+          </wp:inline>
+        </w:drawing>
+      </w:r>
+    </w:p>
+    <w:p>
+      <w:pPr>
+        <w:pStyle w:val="Heading2"/>
+      </w:pPr>
+      <w:r>
+        <w:lastRenderedPageBreak/>
         <w:t xml:space="preserve">Thermal Properties Comparison </w:t>
       </w:r>
     </w:p>
@@ -214,6 +259,7 @@
       </w:pPr>
       <w:r>
         <w:rPr>
+          <w:noProof/>
           <w:lang w:eastAsia="en-US"/>
         </w:rPr>
         <w:drawing>
@@ -232,7 +278,7 @@
                     <pic:cNvPicPr/>
                   </pic:nvPicPr>
                   <pic:blipFill>
-                    <a:blip r:embed="rId5"/>
+                    <a:blip r:embed="rId6"/>
                     <a:stretch>
                       <a:fillRect/>
                     </a:stretch>
@@ -367,7 +413,6 @@
           <w:noProof/>
           <w:lang w:eastAsia="en-US"/>
         </w:rPr>
-        <w:lastRenderedPageBreak/>
         <w:drawing>
           <wp:inline distT="0" distB="0" distL="0" distR="0" wp14:anchorId="4237BAF5" wp14:editId="26940397">
             <wp:extent cx="5753604" cy="2995863"/>
@@ -384,7 +429,7 @@
                     <pic:cNvPicPr/>
                   </pic:nvPicPr>
                   <pic:blipFill rotWithShape="1">
-                    <a:blip r:embed="rId6">
+                    <a:blip r:embed="rId7">
                       <a:extLst>
                         <a:ext uri="{28A0092B-C50C-407E-A947-70E740481C1C}">
                           <a14:useLocalDpi xmlns:a14="http://schemas.microsoft.com/office/drawing/2010/main" val="0"/>
@@ -425,6 +470,7 @@
         <w:pStyle w:val="Heading2"/>
       </w:pPr>
       <w:r>
+        <w:lastRenderedPageBreak/>
         <w:t>References</w:t>
       </w:r>
     </w:p>
@@ -457,21 +503,7 @@
         <w:rPr>
           <w:rFonts w:cs="Times New Roman"/>
         </w:rPr>
-        <w:t xml:space="preserve">Bueno, B., </w:t>
-      </w:r>
-      <w:proofErr w:type="spellStart"/>
-      <w:r>
-        <w:rPr>
-          <w:rFonts w:cs="Times New Roman"/>
-        </w:rPr>
-        <w:t>Norford</w:t>
-      </w:r>
-      <w:proofErr w:type="spellEnd"/>
-      <w:r>
-        <w:rPr>
-          <w:rFonts w:cs="Times New Roman"/>
-        </w:rPr>
-        <w:t xml:space="preserve">, L., Hidalgo, J., &amp; Pigeon, G. (2013). The urban weather generator. </w:t>
+        <w:t xml:space="preserve">Bueno, B., Norford, L., Hidalgo, J., &amp; Pigeon, G. (2013). The urban weather generator. </w:t>
       </w:r>
       <w:r>
         <w:rPr>
@@ -535,77 +567,7 @@
         <w:rPr>
           <w:rFonts w:cs="Times New Roman"/>
         </w:rPr>
-        <w:t xml:space="preserve">Moradi, M., Dyer, B., Nazem, A., Nambiar, M. K., </w:t>
-      </w:r>
-      <w:proofErr w:type="spellStart"/>
-      <w:r>
-        <w:rPr>
-          <w:rFonts w:cs="Times New Roman"/>
-        </w:rPr>
-        <w:t>Nahian</w:t>
-      </w:r>
-      <w:proofErr w:type="spellEnd"/>
-      <w:r>
-        <w:rPr>
-          <w:rFonts w:cs="Times New Roman"/>
-        </w:rPr>
-        <w:t xml:space="preserve">, M. R., Bueno, B., Mackey, C., </w:t>
-      </w:r>
-      <w:proofErr w:type="spellStart"/>
-      <w:r>
-        <w:rPr>
-          <w:rFonts w:cs="Times New Roman"/>
-        </w:rPr>
-        <w:t>Vasanthakumar</w:t>
-      </w:r>
-      <w:proofErr w:type="spellEnd"/>
-      <w:r>
-        <w:rPr>
-          <w:rFonts w:cs="Times New Roman"/>
-        </w:rPr>
-        <w:t xml:space="preserve">, S., Nazarian, N., </w:t>
-      </w:r>
-      <w:proofErr w:type="spellStart"/>
-      <w:r>
-        <w:rPr>
-          <w:rFonts w:cs="Times New Roman"/>
-        </w:rPr>
-        <w:t>Krayenhoff</w:t>
-      </w:r>
-      <w:proofErr w:type="spellEnd"/>
-      <w:r>
-        <w:rPr>
-          <w:rFonts w:cs="Times New Roman"/>
-        </w:rPr>
-        <w:t xml:space="preserve">, E. S., </w:t>
-      </w:r>
-      <w:proofErr w:type="spellStart"/>
-      <w:r>
-        <w:rPr>
-          <w:rFonts w:cs="Times New Roman"/>
-        </w:rPr>
-        <w:t>Norford</w:t>
-      </w:r>
-      <w:proofErr w:type="spellEnd"/>
-      <w:r>
-        <w:rPr>
-          <w:rFonts w:cs="Times New Roman"/>
-        </w:rPr>
-        <w:t xml:space="preserve">, L. K., &amp; </w:t>
-      </w:r>
-      <w:proofErr w:type="spellStart"/>
-      <w:r>
-        <w:rPr>
-          <w:rFonts w:cs="Times New Roman"/>
-        </w:rPr>
-        <w:t>Aliabadi</w:t>
-      </w:r>
-      <w:proofErr w:type="spellEnd"/>
-      <w:r>
-        <w:rPr>
-          <w:rFonts w:cs="Times New Roman"/>
-        </w:rPr>
-        <w:t xml:space="preserve">, A. A. (2021). The Vertical City Weather Generator (VCWG v1.3.2). </w:t>
+        <w:t xml:space="preserve">Moradi, M., Dyer, B., Nazem, A., Nambiar, M. K., Nahian, M. R., Bueno, B., Mackey, C., Vasanthakumar, S., Nazarian, N., Krayenhoff, E. S., Norford, L. K., &amp; Aliabadi, A. A. (2021). The Vertical City Weather Generator (VCWG v1.3.2). </w:t>
       </w:r>
       <w:r>
         <w:rPr>
@@ -647,35 +609,7 @@
         <w:rPr>
           <w:rFonts w:cs="Times New Roman"/>
         </w:rPr>
-        <w:t xml:space="preserve">Moradi, M., </w:t>
-      </w:r>
-      <w:proofErr w:type="spellStart"/>
-      <w:r>
-        <w:rPr>
-          <w:rFonts w:cs="Times New Roman"/>
-        </w:rPr>
-        <w:t>Krayenhoff</w:t>
-      </w:r>
-      <w:proofErr w:type="spellEnd"/>
-      <w:r>
-        <w:rPr>
-          <w:rFonts w:cs="Times New Roman"/>
-        </w:rPr>
-        <w:t xml:space="preserve">, E. S., &amp; </w:t>
-      </w:r>
-      <w:proofErr w:type="spellStart"/>
-      <w:r>
-        <w:rPr>
-          <w:rFonts w:cs="Times New Roman"/>
-        </w:rPr>
-        <w:t>Aliabadi</w:t>
-      </w:r>
-      <w:proofErr w:type="spellEnd"/>
-      <w:r>
-        <w:rPr>
-          <w:rFonts w:cs="Times New Roman"/>
-        </w:rPr>
-        <w:t xml:space="preserve">, A. A. (2022). A comprehensive indoor–outdoor urban climate model with hydrology: The Vertical City Weather Generator (VCWG v2.0.0). </w:t>
+        <w:t xml:space="preserve">Moradi, M., Krayenhoff, E. S., &amp; Aliabadi, A. A. (2022). A comprehensive indoor–outdoor urban climate model with hydrology: The Vertical City Weather Generator (VCWG v2.0.0). </w:t>
       </w:r>
       <w:r>
         <w:rPr>
@@ -735,216 +669,11 @@
           <w:rFonts w:cs="Times New Roman"/>
         </w:rPr>
       </w:pPr>
-      <w:proofErr w:type="spellStart"/>
-      <w:r>
-        <w:rPr>
-          <w:rFonts w:cs="Times New Roman"/>
-        </w:rPr>
-        <w:lastRenderedPageBreak/>
-        <w:t>Rotach</w:t>
-      </w:r>
-      <w:proofErr w:type="spellEnd"/>
-      <w:r>
-        <w:rPr>
-          <w:rFonts w:cs="Times New Roman"/>
-        </w:rPr>
-        <w:t xml:space="preserve">, M. W., Vogt, R., </w:t>
-      </w:r>
-      <w:proofErr w:type="spellStart"/>
-      <w:r>
-        <w:rPr>
-          <w:rFonts w:cs="Times New Roman"/>
-        </w:rPr>
-        <w:t>Bernhofer</w:t>
-      </w:r>
-      <w:proofErr w:type="spellEnd"/>
-      <w:r>
-        <w:rPr>
-          <w:rFonts w:cs="Times New Roman"/>
-        </w:rPr>
-        <w:t xml:space="preserve">, C., </w:t>
-      </w:r>
-      <w:proofErr w:type="spellStart"/>
-      <w:r>
-        <w:rPr>
-          <w:rFonts w:cs="Times New Roman"/>
-        </w:rPr>
-        <w:t>Batchvarova</w:t>
-      </w:r>
-      <w:proofErr w:type="spellEnd"/>
-      <w:r>
-        <w:rPr>
-          <w:rFonts w:cs="Times New Roman"/>
-        </w:rPr>
-        <w:t xml:space="preserve">, E., Christen, A., </w:t>
-      </w:r>
-      <w:proofErr w:type="spellStart"/>
-      <w:r>
-        <w:rPr>
-          <w:rFonts w:cs="Times New Roman"/>
-        </w:rPr>
-        <w:t>Clappier</w:t>
-      </w:r>
-      <w:proofErr w:type="spellEnd"/>
-      <w:r>
-        <w:rPr>
-          <w:rFonts w:cs="Times New Roman"/>
-        </w:rPr>
-        <w:t xml:space="preserve">, A., </w:t>
-      </w:r>
-      <w:proofErr w:type="spellStart"/>
-      <w:r>
-        <w:rPr>
-          <w:rFonts w:cs="Times New Roman"/>
-        </w:rPr>
-        <w:t>Feddersen</w:t>
-      </w:r>
-      <w:proofErr w:type="spellEnd"/>
-      <w:r>
-        <w:rPr>
-          <w:rFonts w:cs="Times New Roman"/>
-        </w:rPr>
-        <w:t xml:space="preserve">, B., </w:t>
-      </w:r>
-      <w:proofErr w:type="spellStart"/>
-      <w:r>
-        <w:rPr>
-          <w:rFonts w:cs="Times New Roman"/>
-        </w:rPr>
-        <w:t>Gryning</w:t>
-      </w:r>
-      <w:proofErr w:type="spellEnd"/>
-      <w:r>
-        <w:rPr>
-          <w:rFonts w:cs="Times New Roman"/>
-        </w:rPr>
-        <w:t xml:space="preserve">, S.-E., </w:t>
-      </w:r>
-      <w:proofErr w:type="spellStart"/>
-      <w:r>
-        <w:rPr>
-          <w:rFonts w:cs="Times New Roman"/>
-        </w:rPr>
-        <w:t>Martucci</w:t>
-      </w:r>
-      <w:proofErr w:type="spellEnd"/>
-      <w:r>
-        <w:rPr>
-          <w:rFonts w:cs="Times New Roman"/>
-        </w:rPr>
-        <w:t xml:space="preserve">, G., Mayer, H., </w:t>
-      </w:r>
-      <w:proofErr w:type="spellStart"/>
-      <w:r>
-        <w:rPr>
-          <w:rFonts w:cs="Times New Roman"/>
-        </w:rPr>
-        <w:t>Mitev</w:t>
-      </w:r>
-      <w:proofErr w:type="spellEnd"/>
-      <w:r>
-        <w:rPr>
-          <w:rFonts w:cs="Times New Roman"/>
-        </w:rPr>
-        <w:t xml:space="preserve">, V., </w:t>
-      </w:r>
-      <w:proofErr w:type="spellStart"/>
-      <w:r>
-        <w:rPr>
-          <w:rFonts w:cs="Times New Roman"/>
-        </w:rPr>
-        <w:t>Oke</w:t>
-      </w:r>
-      <w:proofErr w:type="spellEnd"/>
-      <w:r>
-        <w:rPr>
-          <w:rFonts w:cs="Times New Roman"/>
-        </w:rPr>
-        <w:t xml:space="preserve">, T. R., </w:t>
-      </w:r>
-      <w:proofErr w:type="spellStart"/>
-      <w:r>
-        <w:rPr>
-          <w:rFonts w:cs="Times New Roman"/>
-        </w:rPr>
-        <w:t>Parlow</w:t>
-      </w:r>
-      <w:proofErr w:type="spellEnd"/>
-      <w:r>
-        <w:rPr>
-          <w:rFonts w:cs="Times New Roman"/>
-        </w:rPr>
-        <w:t xml:space="preserve">, E., </w:t>
-      </w:r>
-      <w:proofErr w:type="spellStart"/>
-      <w:r>
-        <w:rPr>
-          <w:rFonts w:cs="Times New Roman"/>
-        </w:rPr>
-        <w:t>Richner</w:t>
-      </w:r>
-      <w:proofErr w:type="spellEnd"/>
-      <w:r>
-        <w:rPr>
-          <w:rFonts w:cs="Times New Roman"/>
-        </w:rPr>
-        <w:t xml:space="preserve">, H., Roth, M., </w:t>
-      </w:r>
-      <w:proofErr w:type="spellStart"/>
-      <w:r>
-        <w:rPr>
-          <w:rFonts w:cs="Times New Roman"/>
-        </w:rPr>
-        <w:t>Roulet</w:t>
-      </w:r>
-      <w:proofErr w:type="spellEnd"/>
-      <w:r>
-        <w:rPr>
-          <w:rFonts w:cs="Times New Roman"/>
-        </w:rPr>
-        <w:t xml:space="preserve">, Y.-A., </w:t>
-      </w:r>
-      <w:proofErr w:type="spellStart"/>
-      <w:r>
-        <w:rPr>
-          <w:rFonts w:cs="Times New Roman"/>
-        </w:rPr>
-        <w:t>Ruffieux</w:t>
-      </w:r>
-      <w:proofErr w:type="spellEnd"/>
-      <w:r>
-        <w:rPr>
-          <w:rFonts w:cs="Times New Roman"/>
-        </w:rPr>
-        <w:t xml:space="preserve">, D., Salmond, J. A., </w:t>
-      </w:r>
-      <w:proofErr w:type="spellStart"/>
-      <w:r>
-        <w:rPr>
-          <w:rFonts w:cs="Times New Roman"/>
-        </w:rPr>
-        <w:t>Schatzmann</w:t>
-      </w:r>
-      <w:proofErr w:type="spellEnd"/>
-      <w:r>
-        <w:rPr>
-          <w:rFonts w:cs="Times New Roman"/>
-        </w:rPr>
-        <w:t xml:space="preserve">, M., &amp; </w:t>
-      </w:r>
-      <w:proofErr w:type="spellStart"/>
-      <w:r>
-        <w:rPr>
-          <w:rFonts w:cs="Times New Roman"/>
-        </w:rPr>
-        <w:t>Voogt</w:t>
-      </w:r>
-      <w:proofErr w:type="spellEnd"/>
-      <w:r>
-        <w:rPr>
-          <w:rFonts w:cs="Times New Roman"/>
-        </w:rPr>
-        <w:t xml:space="preserve">, J. A. (2005). BUBBLE – an Urban Boundary Layer Meteorology Project. </w:t>
+      <w:r>
+        <w:rPr>
+          <w:rFonts w:cs="Times New Roman"/>
+        </w:rPr>
+        <w:t xml:space="preserve">Rotach, M. W., Vogt, R., Bernhofer, C., Batchvarova, E., Christen, A., Clappier, A., Feddersen, B., Gryning, S.-E., Martucci, G., Mayer, H., Mitev, V., Oke, T. R., Parlow, E., Richner, H., Roth, M., Roulet, Y.-A., Ruffieux, D., Salmond, J. A., Schatzmann, M., &amp; Voogt, J. A. (2005). BUBBLE – an Urban Boundary Layer Meteorology Project. </w:t>
       </w:r>
       <w:r>
         <w:rPr>
@@ -1446,9 +1175,31 @@
       <w:lang w:eastAsia="en-US"/>
     </w:rPr>
   </w:style>
+  <w:style w:type="paragraph" w:styleId="Heading3">
+    <w:name w:val="heading 3"/>
+    <w:basedOn w:val="Normal"/>
+    <w:next w:val="Normal"/>
+    <w:link w:val="Heading3Char"/>
+    <w:autoRedefine/>
+    <w:uiPriority w:val="9"/>
+    <w:unhideWhenUsed/>
+    <w:qFormat/>
+    <w:rsid w:val="003915F1"/>
+    <w:pPr>
+      <w:keepNext/>
+      <w:keepLines/>
+      <w:spacing w:before="40" w:after="0"/>
+      <w:outlineLvl w:val="2"/>
+    </w:pPr>
+    <w:rPr>
+      <w:rFonts w:eastAsiaTheme="majorEastAsia" w:cstheme="majorBidi"/>
+      <w:szCs w:val="24"/>
+    </w:rPr>
+  </w:style>
   <w:style w:type="character" w:default="1" w:styleId="DefaultParagraphFont">
     <w:name w:val="Default Paragraph Font"/>
     <w:uiPriority w:val="1"/>
+    <w:semiHidden/>
     <w:unhideWhenUsed/>
   </w:style>
   <w:style w:type="table" w:default="1" w:styleId="TableNormal">
@@ -1588,6 +1339,17 @@
       <w:spacing w:after="0" w:line="480" w:lineRule="auto"/>
       <w:ind w:left="720" w:hanging="720"/>
     </w:pPr>
+  </w:style>
+  <w:style w:type="character" w:customStyle="1" w:styleId="Heading3Char">
+    <w:name w:val="Heading 3 Char"/>
+    <w:basedOn w:val="DefaultParagraphFont"/>
+    <w:link w:val="Heading3"/>
+    <w:uiPriority w:val="9"/>
+    <w:rsid w:val="003915F1"/>
+    <w:rPr>
+      <w:rFonts w:ascii="Times New Roman" w:eastAsiaTheme="majorEastAsia" w:hAnsi="Times New Roman" w:cstheme="majorBidi"/>
+      <w:szCs w:val="24"/>
+    </w:rPr>
   </w:style>
 </w:styles>
 </file>

</xml_diff>